<commit_message>
Add a user to database
</commit_message>
<xml_diff>
--- a/CS380_FinalReport_WIP.docx
+++ b/CS380_FinalReport_WIP.docx
@@ -56,6 +56,12 @@
           <w:rFonts w:ascii="Arial" w:hAnsi="Arial" w:cs="Arial"/>
         </w:rPr>
         <w:t>A calendar designed for farmers that makes it easier to plan and assess crop rotations.</w:t>
+      </w:r>
+      <w:r>
+        <w:rPr>
+          <w:rFonts w:ascii="Arial" w:hAnsi="Arial" w:cs="Arial"/>
+        </w:rPr>
+        <w:t xml:space="preserve"> This application has been developed with the JavaFX UI toolkit and a MySQL database for user registration and sign-in.</w:t>
       </w:r>
     </w:p>
     <w:p>
@@ -74,6 +80,48 @@
     <w:p>
       <w:r>
         <w:t>Database: “root”, “cs380”</w:t>
+      </w:r>
+    </w:p>
+    <w:p>
+      <w:r>
+        <w:rPr>
+          <w:noProof/>
+        </w:rPr>
+        <w:drawing>
+          <wp:inline distT="0" distB="0" distL="0" distR="0" wp14:anchorId="29041657" wp14:editId="273233D1">
+            <wp:extent cx="3575050" cy="3164899"/>
+            <wp:effectExtent l="0" t="0" r="6350" b="0"/>
+            <wp:docPr id="1" name="Picture 1" descr="Text&#10;&#10;Description automatically generated"/>
+            <wp:cNvGraphicFramePr>
+              <a:graphicFrameLocks xmlns:a="http://schemas.openxmlformats.org/drawingml/2006/main" noChangeAspect="1"/>
+            </wp:cNvGraphicFramePr>
+            <a:graphic xmlns:a="http://schemas.openxmlformats.org/drawingml/2006/main">
+              <a:graphicData uri="http://schemas.openxmlformats.org/drawingml/2006/picture">
+                <pic:pic xmlns:pic="http://schemas.openxmlformats.org/drawingml/2006/picture">
+                  <pic:nvPicPr>
+                    <pic:cNvPr id="1" name="Picture 1" descr="Text&#10;&#10;Description automatically generated"/>
+                    <pic:cNvPicPr/>
+                  </pic:nvPicPr>
+                  <pic:blipFill>
+                    <a:blip r:embed="rId5"/>
+                    <a:stretch>
+                      <a:fillRect/>
+                    </a:stretch>
+                  </pic:blipFill>
+                  <pic:spPr>
+                    <a:xfrm>
+                      <a:off x="0" y="0"/>
+                      <a:ext cx="3578242" cy="3167725"/>
+                    </a:xfrm>
+                    <a:prstGeom prst="rect">
+                      <a:avLst/>
+                    </a:prstGeom>
+                  </pic:spPr>
+                </pic:pic>
+              </a:graphicData>
+            </a:graphic>
+          </wp:inline>
+        </w:drawing>
       </w:r>
     </w:p>
     <w:p>

</xml_diff>

<commit_message>
Add registration screenshot to report
</commit_message>
<xml_diff>
--- a/CS380_FinalReport_WIP.docx
+++ b/CS380_FinalReport_WIP.docx
@@ -129,7 +129,56 @@
         <w:pStyle w:val="Heading1"/>
       </w:pPr>
       <w:r>
+        <w:lastRenderedPageBreak/>
         <w:t>Screenshots while running</w:t>
+      </w:r>
+    </w:p>
+    <w:p>
+      <w:r>
+        <w:t>Registering user farmer:</w:t>
+      </w:r>
+      <w:r>
+        <w:br/>
+      </w:r>
+      <w:r>
+        <w:rPr>
+          <w:noProof/>
+        </w:rPr>
+        <w:drawing>
+          <wp:inline distT="0" distB="0" distL="0" distR="0" wp14:anchorId="2FC277F9" wp14:editId="592F4C2D">
+            <wp:extent cx="3460107" cy="3613150"/>
+            <wp:effectExtent l="0" t="0" r="7620" b="6350"/>
+            <wp:docPr id="3" name="Picture 3" descr="Graphical user interface, application, website&#10;&#10;Description automatically generated"/>
+            <wp:cNvGraphicFramePr>
+              <a:graphicFrameLocks xmlns:a="http://schemas.openxmlformats.org/drawingml/2006/main" noChangeAspect="1"/>
+            </wp:cNvGraphicFramePr>
+            <a:graphic xmlns:a="http://schemas.openxmlformats.org/drawingml/2006/main">
+              <a:graphicData uri="http://schemas.openxmlformats.org/drawingml/2006/picture">
+                <pic:pic xmlns:pic="http://schemas.openxmlformats.org/drawingml/2006/picture">
+                  <pic:nvPicPr>
+                    <pic:cNvPr id="3" name="Picture 3" descr="Graphical user interface, application, website&#10;&#10;Description automatically generated"/>
+                    <pic:cNvPicPr/>
+                  </pic:nvPicPr>
+                  <pic:blipFill>
+                    <a:blip r:embed="rId6"/>
+                    <a:stretch>
+                      <a:fillRect/>
+                    </a:stretch>
+                  </pic:blipFill>
+                  <pic:spPr>
+                    <a:xfrm>
+                      <a:off x="0" y="0"/>
+                      <a:ext cx="3464970" cy="3618228"/>
+                    </a:xfrm>
+                    <a:prstGeom prst="rect">
+                      <a:avLst/>
+                    </a:prstGeom>
+                  </pic:spPr>
+                </pic:pic>
+              </a:graphicData>
+            </a:graphic>
+          </wp:inline>
+        </w:drawing>
       </w:r>
     </w:p>
     <w:sectPr>

</xml_diff>

<commit_message>
Expand report, update report database info
</commit_message>
<xml_diff>
--- a/CS380_FinalReport_WIP.docx
+++ b/CS380_FinalReport_WIP.docx
@@ -5,84 +5,192 @@
     <w:p>
       <w:pPr>
         <w:pStyle w:val="Title"/>
+        <w:spacing w:line="276" w:lineRule="auto"/>
         <w:jc w:val="center"/>
       </w:pPr>
       <w:r>
         <w:t>CS380: Final Report</w:t>
       </w:r>
-    </w:p>
-    <w:p>
-      <w:pPr>
+      <w:r>
+        <w:t xml:space="preserve"> </w:t>
+      </w:r>
+    </w:p>
+    <w:p>
+      <w:pPr>
+        <w:spacing w:line="276" w:lineRule="auto"/>
         <w:jc w:val="center"/>
         <w:rPr>
+          <w:i/>
+          <w:iCs/>
+          <w:color w:val="404040" w:themeColor="text1" w:themeTint="BF"/>
+        </w:rPr>
+      </w:pPr>
+      <w:r>
+        <w:rPr>
           <w:rStyle w:val="SubtleEmphasis"/>
         </w:rPr>
-      </w:pPr>
-      <w:r>
-        <w:rPr>
-          <w:rStyle w:val="SubtleEmphasis"/>
-        </w:rPr>
         <w:t>Group 1: Koehl B., Alice W.</w:t>
       </w:r>
     </w:p>
     <w:p>
       <w:pPr>
-        <w:jc w:val="center"/>
+        <w:pStyle w:val="Heading1"/>
+        <w:spacing w:line="276" w:lineRule="auto"/>
+      </w:pPr>
+      <w:r>
+        <w:t>Application Title</w:t>
+      </w:r>
+    </w:p>
+    <w:p>
+      <w:pPr>
+        <w:rPr>
+          <w:i/>
+          <w:iCs/>
+        </w:rPr>
+      </w:pPr>
+      <w:r>
+        <w:rPr>
+          <w:i/>
+          <w:iCs/>
+        </w:rPr>
+        <w:t>Crop Calendar</w:t>
+      </w:r>
+    </w:p>
+    <w:p>
+      <w:pPr>
+        <w:pStyle w:val="Heading1"/>
+        <w:spacing w:line="276" w:lineRule="auto"/>
+      </w:pPr>
+      <w:r>
+        <w:t>Description of app</w:t>
+      </w:r>
+    </w:p>
+    <w:p>
+      <w:pPr>
+        <w:spacing w:line="276" w:lineRule="auto"/>
         <w:rPr>
           <w:rFonts w:ascii="Arial" w:hAnsi="Arial" w:cs="Arial"/>
-          <w:sz w:val="24"/>
-          <w:szCs w:val="24"/>
-        </w:rPr>
-      </w:pPr>
+        </w:rPr>
+      </w:pPr>
+      <w:r>
+        <w:rPr>
+          <w:rFonts w:ascii="Arial" w:hAnsi="Arial" w:cs="Arial"/>
+        </w:rPr>
+        <w:t>A calendar designed for farmers that makes it easier to plan and assess crop rotations.</w:t>
+      </w:r>
+      <w:r>
+        <w:rPr>
+          <w:rFonts w:ascii="Arial" w:hAnsi="Arial" w:cs="Arial"/>
+        </w:rPr>
+        <w:t xml:space="preserve"> This application has been developed with the JavaFX UI toolkit </w:t>
+      </w:r>
+      <w:r>
+        <w:rPr>
+          <w:rFonts w:ascii="Arial" w:hAnsi="Arial" w:cs="Arial"/>
+        </w:rPr>
+        <w:t>with an accompanying</w:t>
+      </w:r>
+      <w:r>
+        <w:rPr>
+          <w:rFonts w:ascii="Arial" w:hAnsi="Arial" w:cs="Arial"/>
+        </w:rPr>
+        <w:t xml:space="preserve"> MySQL database for user registration and sign-in.</w:t>
+      </w:r>
+    </w:p>
+    <w:p>
+      <w:pPr>
+        <w:spacing w:line="276" w:lineRule="auto"/>
+        <w:rPr>
+          <w:rFonts w:ascii="Arial" w:hAnsi="Arial" w:cs="Arial"/>
+        </w:rPr>
+      </w:pPr>
+      <w:r>
+        <w:rPr>
+          <w:rFonts w:ascii="Arial" w:hAnsi="Arial" w:cs="Arial"/>
+          <w:i/>
+          <w:iCs/>
+        </w:rPr>
+        <w:t>Crop Calendar</w:t>
+      </w:r>
+      <w:r>
+        <w:rPr>
+          <w:rFonts w:ascii="Arial" w:hAnsi="Arial" w:cs="Arial"/>
+        </w:rPr>
+        <w:t xml:space="preserve"> was designed as a tool for farmers to help with planning crop rotations. As crops are planted, they impact the soil’s nutrients for future crops, which can be scheduled to yield more plentiful crop harvests.</w:t>
+      </w:r>
     </w:p>
     <w:p>
       <w:pPr>
         <w:pStyle w:val="Heading1"/>
       </w:pPr>
       <w:r>
-        <w:t>Description of app</w:t>
-      </w:r>
-    </w:p>
-    <w:p>
-      <w:pPr>
-        <w:rPr>
-          <w:rFonts w:ascii="Arial" w:hAnsi="Arial" w:cs="Arial"/>
-          <w:sz w:val="24"/>
-          <w:szCs w:val="24"/>
-        </w:rPr>
-      </w:pPr>
-      <w:r>
-        <w:rPr>
-          <w:rFonts w:ascii="Arial" w:hAnsi="Arial" w:cs="Arial"/>
-        </w:rPr>
-        <w:t>A calendar designed for farmers that makes it easier to plan and assess crop rotations.</w:t>
-      </w:r>
-      <w:r>
-        <w:rPr>
-          <w:rFonts w:ascii="Arial" w:hAnsi="Arial" w:cs="Arial"/>
-        </w:rPr>
-        <w:t xml:space="preserve"> This application has been developed with the JavaFX UI toolkit and a MySQL database for user registration and sign-in.</w:t>
+        <w:t>Entry-point of App</w:t>
+      </w:r>
+    </w:p>
+    <w:p>
+      <w:r>
+        <w:t>To run our application please execute the file ‘</w:t>
+      </w:r>
+      <w:proofErr w:type="spellStart"/>
+      <w:r>
+        <w:t>src</w:t>
+      </w:r>
+      <w:proofErr w:type="spellEnd"/>
+      <w:r>
+        <w:t>/calendar/Main.java’.</w:t>
       </w:r>
     </w:p>
     <w:p>
       <w:pPr>
         <w:pStyle w:val="Heading1"/>
+        <w:spacing w:line="276" w:lineRule="auto"/>
       </w:pPr>
       <w:r>
         <w:t>Login information</w:t>
       </w:r>
     </w:p>
     <w:p>
+      <w:pPr>
+        <w:spacing w:line="276" w:lineRule="auto"/>
+      </w:pPr>
       <w:r>
         <w:t>User Login: “farmer”, “farming”</w:t>
       </w:r>
     </w:p>
     <w:p>
-      <w:r>
-        <w:t>Database: “root”, “cs380”</w:t>
-      </w:r>
-    </w:p>
-    <w:p>
+      <w:pPr>
+        <w:spacing w:line="276" w:lineRule="auto"/>
+      </w:pPr>
+      <w:r>
+        <w:t>Database: farmers</w:t>
+      </w:r>
+    </w:p>
+    <w:p>
+      <w:pPr>
+        <w:spacing w:line="276" w:lineRule="auto"/>
+      </w:pPr>
+      <w:r>
+        <w:t>Table Name: farmer</w:t>
+      </w:r>
+    </w:p>
+    <w:p>
+      <w:pPr>
+        <w:spacing w:line="276" w:lineRule="auto"/>
+      </w:pPr>
+      <w:r>
+        <w:t>Database</w:t>
+      </w:r>
+      <w:r>
+        <w:t xml:space="preserve"> Credentials</w:t>
+      </w:r>
+      <w:r>
+        <w:t>: “root”, “cs380”</w:t>
+      </w:r>
+    </w:p>
+    <w:p>
+      <w:pPr>
+        <w:spacing w:line="276" w:lineRule="auto"/>
+      </w:pPr>
       <w:r>
         <w:rPr>
           <w:noProof/>
@@ -127,6 +235,7 @@
     <w:p>
       <w:pPr>
         <w:pStyle w:val="Heading1"/>
+        <w:spacing w:line="276" w:lineRule="auto"/>
       </w:pPr>
       <w:r>
         <w:lastRenderedPageBreak/>
@@ -134,6 +243,9 @@
       </w:r>
     </w:p>
     <w:p>
+      <w:pPr>
+        <w:spacing w:line="276" w:lineRule="auto"/>
+      </w:pPr>
       <w:r>
         <w:t>Registering user farmer:</w:t>
       </w:r>

</xml_diff>